<commit_message>
Updated to new version of application
</commit_message>
<xml_diff>
--- a/HOL.docx
+++ b/HOL.docx
@@ -13,6 +13,9 @@
     <w:p>
       <w:r>
         <w:t>Goal of this workshop is to prepare CPU</w:t>
+      </w:r>
+      <w:r>
+        <w:t xml:space="preserve"> and Free RAM</w:t>
       </w:r>
       <w:r>
         <w:t xml:space="preserve"> usage</w:t>
@@ -126,7 +129,7 @@
           <v:shape id="_x0000_i1025" type="#_x0000_t75" style="width:467.65pt;height:232.15pt" o:ole="">
             <v:imagedata r:id="rId8" o:title=""/>
           </v:shape>
-          <o:OLEObject Type="Embed" ProgID="Visio.Drawing.15" ShapeID="_x0000_i1025" DrawAspect="Content" ObjectID="_1573378398" r:id="rId9"/>
+          <o:OLEObject Type="Embed" ProgID="Visio.Drawing.15" ShapeID="_x0000_i1025" DrawAspect="Content" ObjectID="_1577538033" r:id="rId9"/>
         </w:object>
       </w:r>
     </w:p>
@@ -135,6 +138,59 @@
         <w:pStyle w:val="Heading1"/>
       </w:pPr>
       <w:r>
+        <w:t>Prerequisites</w:t>
+      </w:r>
+    </w:p>
+    <w:p>
+      <w:pPr>
+        <w:pStyle w:val="ListParagraph"/>
+        <w:numPr>
+          <w:ilvl w:val="0"/>
+          <w:numId w:val="14"/>
+        </w:numPr>
+      </w:pPr>
+      <w:r>
+        <w:t>Azure subscription</w:t>
+      </w:r>
+    </w:p>
+    <w:p>
+      <w:pPr>
+        <w:pStyle w:val="ListParagraph"/>
+        <w:numPr>
+          <w:ilvl w:val="0"/>
+          <w:numId w:val="14"/>
+        </w:numPr>
+      </w:pPr>
+      <w:r>
+        <w:t>Office 365 account</w:t>
+      </w:r>
+    </w:p>
+    <w:p>
+      <w:pPr>
+        <w:pStyle w:val="ListParagraph"/>
+        <w:numPr>
+          <w:ilvl w:val="0"/>
+          <w:numId w:val="14"/>
+        </w:numPr>
+      </w:pPr>
+      <w:r>
+        <w:t xml:space="preserve">Visual Studio 2017 </w:t>
+      </w:r>
+      <w:r>
+        <w:t>Community</w:t>
+      </w:r>
+      <w:r>
+        <w:t xml:space="preserve"> or </w:t>
+      </w:r>
+      <w:r>
+        <w:t>better</w:t>
+      </w:r>
+    </w:p>
+    <w:p>
+      <w:pPr>
+        <w:pStyle w:val="Heading1"/>
+      </w:pPr>
+      <w:r>
         <w:t>Prepare Azure infrastructure</w:t>
       </w:r>
     </w:p>
@@ -239,12 +295,14 @@
       <w:r>
         <w:t xml:space="preserve">Create new Stream Analytics Job named </w:t>
       </w:r>
+      <w:proofErr w:type="spellStart"/>
       <w:r>
         <w:rPr>
           <w:i/>
         </w:rPr>
         <w:t>cpuanalytics</w:t>
       </w:r>
+      <w:proofErr w:type="spellEnd"/>
       <w:r>
         <w:t>.</w:t>
       </w:r>
@@ -282,7 +340,21 @@
         <w:rPr>
           <w:i/>
         </w:rPr>
-        <w:t>SQL (DocumentDB)</w:t>
+        <w:t>SQL (</w:t>
+      </w:r>
+      <w:proofErr w:type="spellStart"/>
+      <w:r>
+        <w:rPr>
+          <w:i/>
+        </w:rPr>
+        <w:t>DocumentDB</w:t>
+      </w:r>
+      <w:proofErr w:type="spellEnd"/>
+      <w:r>
+        <w:rPr>
+          <w:i/>
+        </w:rPr>
+        <w:t>)</w:t>
       </w:r>
       <w:r>
         <w:t xml:space="preserve"> as API.</w:t>
@@ -536,21 +608,25 @@
       <w:r>
         <w:t xml:space="preserve">Create new collection. Collection Id: </w:t>
       </w:r>
+      <w:proofErr w:type="spellStart"/>
       <w:r>
         <w:rPr>
           <w:i/>
         </w:rPr>
         <w:t>CpuUsage</w:t>
       </w:r>
+      <w:proofErr w:type="spellEnd"/>
       <w:r>
         <w:t xml:space="preserve">, DATABASE (New): </w:t>
       </w:r>
+      <w:proofErr w:type="spellStart"/>
       <w:r>
         <w:rPr>
           <w:i/>
         </w:rPr>
         <w:t>PerformaceCounters</w:t>
       </w:r>
+      <w:proofErr w:type="spellEnd"/>
       <w:r>
         <w:t>.</w:t>
       </w:r>
@@ -726,12 +802,14 @@
       <w:r>
         <w:t xml:space="preserve">Use </w:t>
       </w:r>
+      <w:proofErr w:type="spellStart"/>
       <w:r>
         <w:rPr>
           <w:i/>
         </w:rPr>
         <w:t>cpu</w:t>
       </w:r>
+      <w:proofErr w:type="spellEnd"/>
       <w:r>
         <w:t xml:space="preserve"> as name.</w:t>
       </w:r>
@@ -899,6 +977,7 @@
         </w:rPr>
         <w:t xml:space="preserve"> and click </w:t>
       </w:r>
+      <w:proofErr w:type="spellStart"/>
       <w:r>
         <w:rPr>
           <w:rFonts w:ascii="Calibri" w:hAnsi="Calibri" w:cs="Calibri"/>
@@ -906,6 +985,7 @@
         </w:rPr>
         <w:t>iothubowner</w:t>
       </w:r>
+      <w:proofErr w:type="spellEnd"/>
       <w:r>
         <w:rPr>
           <w:rFonts w:ascii="Calibri" w:hAnsi="Calibri" w:cs="Calibri"/>
@@ -1111,41 +1191,106 @@
         </w:numPr>
       </w:pPr>
       <w:r>
+        <w:t xml:space="preserve">Open </w:t>
+      </w:r>
+      <w:r>
+        <w:rPr>
+          <w:i/>
+        </w:rPr>
+        <w:t>CpuUsage2Azure</w:t>
+      </w:r>
+      <w:r>
+        <w:t xml:space="preserve"> solution using Visual Studio</w:t>
+      </w:r>
+    </w:p>
+    <w:p>
+      <w:pPr>
+        <w:pStyle w:val="ListParagraph"/>
+        <w:numPr>
+          <w:ilvl w:val="0"/>
+          <w:numId w:val="1"/>
+        </w:numPr>
+      </w:pPr>
+      <w:r>
         <w:rPr>
           <w:rFonts w:ascii="Calibri" w:hAnsi="Calibri" w:cs="Calibri"/>
           <w:iCs/>
         </w:rPr>
-        <w:t xml:space="preserve">Locate </w:t>
-      </w:r>
-      <w:r>
-        <w:rPr>
-          <w:rFonts w:ascii="Calibri" w:hAnsi="Calibri" w:cs="Calibri"/>
-          <w:i/>
-          <w:iCs/>
-        </w:rPr>
-        <w:t>CpuUsage2Azure.exe.config</w:t>
+        <w:t>Open</w:t>
       </w:r>
       <w:r>
         <w:rPr>
           <w:rFonts w:ascii="Calibri" w:hAnsi="Calibri" w:cs="Calibri"/>
           <w:iCs/>
         </w:rPr>
+        <w:t xml:space="preserve"> </w:t>
+      </w:r>
+      <w:proofErr w:type="spellStart"/>
+      <w:r>
+        <w:rPr>
+          <w:rFonts w:ascii="Calibri" w:hAnsi="Calibri" w:cs="Calibri"/>
+          <w:i/>
+          <w:iCs/>
+        </w:rPr>
+        <w:t>App.config</w:t>
+      </w:r>
+      <w:proofErr w:type="spellEnd"/>
+      <w:r>
+        <w:rPr>
+          <w:rFonts w:ascii="Calibri" w:hAnsi="Calibri" w:cs="Calibri"/>
+          <w:iCs/>
+        </w:rPr>
         <w:t>.</w:t>
       </w:r>
     </w:p>
     <w:p>
       <w:pPr>
         <w:pStyle w:val="ListParagraph"/>
+        <w:numPr>
+          <w:ilvl w:val="0"/>
+          <w:numId w:val="1"/>
+        </w:numPr>
+      </w:pPr>
+      <w:r>
+        <w:t>P</w:t>
+      </w:r>
+      <w:r>
+        <w:t>aste device connection string to</w:t>
+      </w:r>
+      <w:r>
+        <w:t xml:space="preserve"> </w:t>
+      </w:r>
+      <w:proofErr w:type="spellStart"/>
+      <w:r>
+        <w:rPr>
+          <w:i/>
+        </w:rPr>
+        <w:t>connectionString</w:t>
+      </w:r>
+      <w:proofErr w:type="spellEnd"/>
+      <w:r>
+        <w:t xml:space="preserve"> </w:t>
+      </w:r>
+      <w:r>
+        <w:t xml:space="preserve">setting </w:t>
+      </w:r>
+      <w:r>
+        <w:t>and save file.</w:t>
+      </w:r>
+    </w:p>
+    <w:p>
+      <w:pPr>
+        <w:pStyle w:val="ListParagraph"/>
       </w:pPr>
       <w:r>
         <w:rPr>
           <w:noProof/>
         </w:rPr>
         <w:drawing>
-          <wp:inline distT="0" distB="0" distL="0" distR="0" wp14:anchorId="315E9C80" wp14:editId="01A27E27">
-            <wp:extent cx="5943600" cy="2998470"/>
-            <wp:effectExtent l="0" t="0" r="0" b="0"/>
-            <wp:docPr id="32" name="Picture 32"/>
+          <wp:inline distT="0" distB="0" distL="0" distR="0" wp14:anchorId="28AC3EC4" wp14:editId="0989267C">
+            <wp:extent cx="5943600" cy="1616710"/>
+            <wp:effectExtent l="0" t="0" r="0" b="2540"/>
+            <wp:docPr id="43" name="Picture 43"/>
             <wp:cNvGraphicFramePr>
               <a:graphicFrameLocks xmlns:a="http://schemas.openxmlformats.org/drawingml/2006/main" noChangeAspect="1"/>
             </wp:cNvGraphicFramePr>
@@ -1165,82 +1310,6 @@
                   <pic:spPr>
                     <a:xfrm>
                       <a:off x="0" y="0"/>
-                      <a:ext cx="5943600" cy="2998470"/>
-                    </a:xfrm>
-                    <a:prstGeom prst="rect">
-                      <a:avLst/>
-                    </a:prstGeom>
-                  </pic:spPr>
-                </pic:pic>
-              </a:graphicData>
-            </a:graphic>
-          </wp:inline>
-        </w:drawing>
-      </w:r>
-    </w:p>
-    <w:p>
-      <w:pPr>
-        <w:pStyle w:val="ListParagraph"/>
-      </w:pPr>
-    </w:p>
-    <w:p>
-      <w:pPr>
-        <w:pStyle w:val="ListParagraph"/>
-        <w:numPr>
-          <w:ilvl w:val="0"/>
-          <w:numId w:val="1"/>
-        </w:numPr>
-      </w:pPr>
-      <w:r>
-        <w:t xml:space="preserve">Change </w:t>
-      </w:r>
-      <w:r>
-        <w:rPr>
-          <w:i/>
-        </w:rPr>
-        <w:t>connectionString</w:t>
-      </w:r>
-      <w:r>
-        <w:t xml:space="preserve"> and save file</w:t>
-      </w:r>
-      <w:bookmarkStart w:id="0" w:name="_GoBack"/>
-      <w:bookmarkEnd w:id="0"/>
-      <w:r>
-        <w:t>.</w:t>
-      </w:r>
-    </w:p>
-    <w:p>
-      <w:pPr>
-        <w:pStyle w:val="ListParagraph"/>
-      </w:pPr>
-      <w:r>
-        <w:rPr>
-          <w:noProof/>
-        </w:rPr>
-        <w:drawing>
-          <wp:inline distT="0" distB="0" distL="0" distR="0" wp14:anchorId="28AC3EC4" wp14:editId="0989267C">
-            <wp:extent cx="5943600" cy="1616710"/>
-            <wp:effectExtent l="0" t="0" r="0" b="2540"/>
-            <wp:docPr id="43" name="Picture 43"/>
-            <wp:cNvGraphicFramePr>
-              <a:graphicFrameLocks xmlns:a="http://schemas.openxmlformats.org/drawingml/2006/main" noChangeAspect="1"/>
-            </wp:cNvGraphicFramePr>
-            <a:graphic xmlns:a="http://schemas.openxmlformats.org/drawingml/2006/main">
-              <a:graphicData uri="http://schemas.openxmlformats.org/drawingml/2006/picture">
-                <pic:pic xmlns:pic="http://schemas.openxmlformats.org/drawingml/2006/picture">
-                  <pic:nvPicPr>
-                    <pic:cNvPr id="1" name=""/>
-                    <pic:cNvPicPr/>
-                  </pic:nvPicPr>
-                  <pic:blipFill>
-                    <a:blip r:embed="rId19"/>
-                    <a:stretch>
-                      <a:fillRect/>
-                    </a:stretch>
-                  </pic:blipFill>
-                  <pic:spPr>
-                    <a:xfrm>
-                      <a:off x="0" y="0"/>
                       <a:ext cx="5943600" cy="1616710"/>
                     </a:xfrm>
                     <a:prstGeom prst="rect">
@@ -1263,19 +1332,69 @@
         </w:numPr>
       </w:pPr>
       <w:r>
+        <w:t xml:space="preserve">Open </w:t>
+      </w:r>
+      <w:proofErr w:type="spellStart"/>
+      <w:r>
+        <w:rPr>
+          <w:i/>
+        </w:rPr>
+        <w:t>Program.cs</w:t>
+      </w:r>
+      <w:proofErr w:type="spellEnd"/>
+      <w:r>
+        <w:t xml:space="preserve">. You can see how to use object </w:t>
+      </w:r>
+      <w:proofErr w:type="spellStart"/>
+      <w:r>
+        <w:rPr>
+          <w:i/>
+        </w:rPr>
+        <w:t>DeviceClient</w:t>
+      </w:r>
+      <w:proofErr w:type="spellEnd"/>
+      <w:r>
+        <w:t xml:space="preserve"> to communicate with Azure IoT Hub. </w:t>
+      </w:r>
+      <w:proofErr w:type="spellStart"/>
+      <w:r>
+        <w:rPr>
+          <w:i/>
+        </w:rPr>
+        <w:t>DeviceClient</w:t>
+      </w:r>
+      <w:proofErr w:type="spellEnd"/>
+      <w:r>
+        <w:t xml:space="preserve"> is from </w:t>
+      </w:r>
+      <w:hyperlink r:id="rId19" w:history="1">
+        <w:r>
+          <w:rPr>
+            <w:rStyle w:val="Hyperlink"/>
+          </w:rPr>
+          <w:t>Device SDK</w:t>
+        </w:r>
+      </w:hyperlink>
+      <w:r>
+        <w:t>.</w:t>
+      </w:r>
+    </w:p>
+    <w:p>
+      <w:pPr>
+        <w:pStyle w:val="ListParagraph"/>
+        <w:numPr>
+          <w:ilvl w:val="0"/>
+          <w:numId w:val="1"/>
+        </w:numPr>
+      </w:pPr>
+      <w:r>
         <w:t>Run</w:t>
       </w:r>
       <w:r>
         <w:t xml:space="preserve"> </w:t>
       </w:r>
       <w:r>
-        <w:rPr>
-          <w:i/>
-        </w:rPr>
-        <w:t>CpuUsage2Azure.exe</w:t>
-      </w:r>
-      <w:r>
-        <w:t xml:space="preserve"> application.</w:t>
+        <w:t>application.</w:t>
       </w:r>
     </w:p>
     <w:p>
@@ -1305,7 +1424,15 @@
         <w:t>Data</w:t>
       </w:r>
       <w:r>
-        <w:t xml:space="preserve"> tab. Choose your device in </w:t>
+        <w:t xml:space="preserve"> </w:t>
+      </w:r>
+      <w:proofErr w:type="gramStart"/>
+      <w:r>
+        <w:t>tab.</w:t>
+      </w:r>
+      <w:proofErr w:type="gramEnd"/>
+      <w:r>
+        <w:t xml:space="preserve"> Choose your device in </w:t>
       </w:r>
       <w:r>
         <w:rPr>
@@ -1334,12 +1461,11 @@
         <w:rPr>
           <w:noProof/>
         </w:rPr>
-        <w:lastRenderedPageBreak/>
         <w:drawing>
-          <wp:inline distT="0" distB="0" distL="0" distR="0" wp14:anchorId="784EB782" wp14:editId="026CE104">
-            <wp:extent cx="5943600" cy="4527550"/>
-            <wp:effectExtent l="0" t="0" r="0" b="6350"/>
-            <wp:docPr id="8" name="Picture 8"/>
+          <wp:inline distT="0" distB="0" distL="0" distR="0" wp14:anchorId="33225C0C" wp14:editId="3BECE166">
+            <wp:extent cx="3609975" cy="3117846"/>
+            <wp:effectExtent l="0" t="0" r="0" b="6985"/>
+            <wp:docPr id="6" name="Picture 6"/>
             <wp:cNvGraphicFramePr>
               <a:graphicFrameLocks xmlns:a="http://schemas.openxmlformats.org/drawingml/2006/main" noChangeAspect="1"/>
             </wp:cNvGraphicFramePr>
@@ -1359,7 +1485,7 @@
                   <pic:spPr>
                     <a:xfrm>
                       <a:off x="0" y="0"/>
-                      <a:ext cx="5943600" cy="4527550"/>
+                      <a:ext cx="3613447" cy="3120845"/>
                     </a:xfrm>
                     <a:prstGeom prst="rect">
                       <a:avLst/>
@@ -1753,12 +1879,14 @@
       <w:r>
         <w:t xml:space="preserve">. Named new input as </w:t>
       </w:r>
+      <w:proofErr w:type="spellStart"/>
       <w:r>
         <w:rPr>
           <w:i/>
         </w:rPr>
         <w:t>coldstorage</w:t>
       </w:r>
+      <w:proofErr w:type="spellEnd"/>
       <w:r>
         <w:t xml:space="preserve">. Use Cosmos DB as </w:t>
       </w:r>
@@ -1936,7 +2064,23 @@
         </w:numPr>
       </w:pPr>
       <w:r>
-        <w:t xml:space="preserve">We want to store all data for future use. For example for Machine Learning. We will use basic quesry. All from input we send to output. Don’t forget to click </w:t>
+        <w:t xml:space="preserve">We want to store all data for future use. For </w:t>
+      </w:r>
+      <w:proofErr w:type="gramStart"/>
+      <w:r>
+        <w:t>example</w:t>
+      </w:r>
+      <w:proofErr w:type="gramEnd"/>
+      <w:r>
+        <w:t xml:space="preserve"> for Machine Learning. We will use basic </w:t>
+      </w:r>
+      <w:proofErr w:type="spellStart"/>
+      <w:r>
+        <w:t>quesry</w:t>
+      </w:r>
+      <w:proofErr w:type="spellEnd"/>
+      <w:r>
+        <w:t xml:space="preserve">. All from input we send to output. Don’t forget to click </w:t>
       </w:r>
       <w:r>
         <w:rPr>
@@ -1964,8 +2108,30 @@
         <w:rPr>
           <w:rFonts w:ascii="Courier New" w:hAnsi="Courier New" w:cs="Courier New"/>
         </w:rPr>
-        <w:t>SELECT * INTO coldstorage FROM iot</w:t>
-      </w:r>
+        <w:t xml:space="preserve">SELECT * INTO </w:t>
+      </w:r>
+      <w:proofErr w:type="spellStart"/>
+      <w:r>
+        <w:rPr>
+          <w:rFonts w:ascii="Courier New" w:hAnsi="Courier New" w:cs="Courier New"/>
+        </w:rPr>
+        <w:t>coldstorage</w:t>
+      </w:r>
+      <w:proofErr w:type="spellEnd"/>
+      <w:r>
+        <w:rPr>
+          <w:rFonts w:ascii="Courier New" w:hAnsi="Courier New" w:cs="Courier New"/>
+        </w:rPr>
+        <w:t xml:space="preserve"> FROM </w:t>
+      </w:r>
+      <w:proofErr w:type="spellStart"/>
+      <w:r>
+        <w:rPr>
+          <w:rFonts w:ascii="Courier New" w:hAnsi="Courier New" w:cs="Courier New"/>
+        </w:rPr>
+        <w:t>iot</w:t>
+      </w:r>
+      <w:proofErr w:type="spellEnd"/>
     </w:p>
     <w:p>
       <w:pPr>
@@ -2375,7 +2541,15 @@
         <w:t>Name</w:t>
       </w:r>
       <w:r>
-        <w:t xml:space="preserve">: powerbi, </w:t>
+        <w:t xml:space="preserve">: </w:t>
+      </w:r>
+      <w:proofErr w:type="spellStart"/>
+      <w:r>
+        <w:t>powerbi</w:t>
+      </w:r>
+      <w:proofErr w:type="spellEnd"/>
+      <w:r>
+        <w:t xml:space="preserve">, </w:t>
       </w:r>
       <w:r>
         <w:rPr>
@@ -2456,12 +2630,14 @@
       <w:r>
         <w:t xml:space="preserve">Click </w:t>
       </w:r>
+      <w:proofErr w:type="spellStart"/>
       <w:r>
         <w:rPr>
           <w:i/>
         </w:rPr>
         <w:t>Autorize</w:t>
       </w:r>
+      <w:proofErr w:type="spellEnd"/>
       <w:r>
         <w:t xml:space="preserve"> button and long in using your Power BI credentials.</w:t>
       </w:r>
@@ -2651,35 +2827,35 @@
         <w:rPr>
           <w:rFonts w:ascii="Courier New" w:hAnsi="Courier New" w:cs="Courier New"/>
         </w:rPr>
-        <w:t xml:space="preserve">    EventEnqueuedUtcTime as EventTime, </w:t>
-      </w:r>
-    </w:p>
-    <w:p>
-      <w:pPr>
-        <w:pStyle w:val="ListParagraph"/>
+        <w:t xml:space="preserve">    </w:t>
+      </w:r>
+      <w:proofErr w:type="spellStart"/>
+      <w:r>
         <w:rPr>
           <w:rFonts w:ascii="Courier New" w:hAnsi="Courier New" w:cs="Courier New"/>
         </w:rPr>
-      </w:pPr>
+        <w:t>EventEnqueuedUtcTime</w:t>
+      </w:r>
+      <w:proofErr w:type="spellEnd"/>
       <w:r>
         <w:rPr>
           <w:rFonts w:ascii="Courier New" w:hAnsi="Courier New" w:cs="Courier New"/>
         </w:rPr>
-        <w:t xml:space="preserve">    IoTHub.ConnectionDeviceId as ComputerName,</w:t>
-      </w:r>
-    </w:p>
-    <w:p>
-      <w:pPr>
-        <w:pStyle w:val="ListParagraph"/>
+        <w:t xml:space="preserve"> as </w:t>
+      </w:r>
+      <w:proofErr w:type="spellStart"/>
+      <w:r>
         <w:rPr>
           <w:rFonts w:ascii="Courier New" w:hAnsi="Courier New" w:cs="Courier New"/>
         </w:rPr>
-      </w:pPr>
+        <w:t>EventTime</w:t>
+      </w:r>
+      <w:proofErr w:type="spellEnd"/>
       <w:r>
         <w:rPr>
           <w:rFonts w:ascii="Courier New" w:hAnsi="Courier New" w:cs="Courier New"/>
         </w:rPr>
-        <w:t xml:space="preserve">    cast(cpu as bigint) as CPUUsage</w:t>
+        <w:t xml:space="preserve">, </w:t>
       </w:r>
     </w:p>
     <w:p>
@@ -2693,6 +2869,92 @@
         <w:rPr>
           <w:rFonts w:ascii="Courier New" w:hAnsi="Courier New" w:cs="Courier New"/>
         </w:rPr>
+        <w:t xml:space="preserve">    </w:t>
+      </w:r>
+      <w:proofErr w:type="spellStart"/>
+      <w:r>
+        <w:rPr>
+          <w:rFonts w:ascii="Courier New" w:hAnsi="Courier New" w:cs="Courier New"/>
+        </w:rPr>
+        <w:t>IoTHub.ConnectionDeviceId</w:t>
+      </w:r>
+      <w:proofErr w:type="spellEnd"/>
+      <w:r>
+        <w:rPr>
+          <w:rFonts w:ascii="Courier New" w:hAnsi="Courier New" w:cs="Courier New"/>
+        </w:rPr>
+        <w:t xml:space="preserve"> as </w:t>
+      </w:r>
+      <w:proofErr w:type="spellStart"/>
+      <w:r>
+        <w:rPr>
+          <w:rFonts w:ascii="Courier New" w:hAnsi="Courier New" w:cs="Courier New"/>
+        </w:rPr>
+        <w:t>ComputerName</w:t>
+      </w:r>
+      <w:proofErr w:type="spellEnd"/>
+      <w:r>
+        <w:rPr>
+          <w:rFonts w:ascii="Courier New" w:hAnsi="Courier New" w:cs="Courier New"/>
+        </w:rPr>
+        <w:t>,</w:t>
+      </w:r>
+    </w:p>
+    <w:p>
+      <w:pPr>
+        <w:pStyle w:val="ListParagraph"/>
+        <w:rPr>
+          <w:rFonts w:ascii="Courier New" w:hAnsi="Courier New" w:cs="Courier New"/>
+        </w:rPr>
+      </w:pPr>
+      <w:r>
+        <w:rPr>
+          <w:rFonts w:ascii="Courier New" w:hAnsi="Courier New" w:cs="Courier New"/>
+        </w:rPr>
+        <w:t xml:space="preserve">    cast(c</w:t>
+      </w:r>
+      <w:bookmarkStart w:id="0" w:name="_GoBack"/>
+      <w:bookmarkEnd w:id="0"/>
+      <w:r>
+        <w:rPr>
+          <w:rFonts w:ascii="Courier New" w:hAnsi="Courier New" w:cs="Courier New"/>
+        </w:rPr>
+        <w:t xml:space="preserve"> as </w:t>
+      </w:r>
+      <w:proofErr w:type="spellStart"/>
+      <w:r>
+        <w:rPr>
+          <w:rFonts w:ascii="Courier New" w:hAnsi="Courier New" w:cs="Courier New"/>
+        </w:rPr>
+        <w:t>bigint</w:t>
+      </w:r>
+      <w:proofErr w:type="spellEnd"/>
+      <w:r>
+        <w:rPr>
+          <w:rFonts w:ascii="Courier New" w:hAnsi="Courier New" w:cs="Courier New"/>
+        </w:rPr>
+        <w:t xml:space="preserve">) as </w:t>
+      </w:r>
+      <w:proofErr w:type="spellStart"/>
+      <w:r>
+        <w:rPr>
+          <w:rFonts w:ascii="Courier New" w:hAnsi="Courier New" w:cs="Courier New"/>
+        </w:rPr>
+        <w:t>CPUUsage</w:t>
+      </w:r>
+      <w:proofErr w:type="spellEnd"/>
+    </w:p>
+    <w:p>
+      <w:pPr>
+        <w:pStyle w:val="ListParagraph"/>
+        <w:rPr>
+          <w:rFonts w:ascii="Courier New" w:hAnsi="Courier New" w:cs="Courier New"/>
+        </w:rPr>
+      </w:pPr>
+      <w:r>
+        <w:rPr>
+          <w:rFonts w:ascii="Courier New" w:hAnsi="Courier New" w:cs="Courier New"/>
+        </w:rPr>
         <w:t xml:space="preserve">INTO </w:t>
       </w:r>
     </w:p>
@@ -2707,20 +2969,34 @@
         <w:rPr>
           <w:rFonts w:ascii="Courier New" w:hAnsi="Courier New" w:cs="Courier New"/>
         </w:rPr>
-        <w:t xml:space="preserve">    powerbi </w:t>
-      </w:r>
-    </w:p>
-    <w:p>
-      <w:pPr>
-        <w:pStyle w:val="ListParagraph"/>
+        <w:t xml:space="preserve">    </w:t>
+      </w:r>
+      <w:proofErr w:type="spellStart"/>
+      <w:r>
         <w:rPr>
           <w:rFonts w:ascii="Courier New" w:hAnsi="Courier New" w:cs="Courier New"/>
         </w:rPr>
-      </w:pPr>
+        <w:t>powerbi</w:t>
+      </w:r>
+      <w:proofErr w:type="spellEnd"/>
       <w:r>
         <w:rPr>
           <w:rFonts w:ascii="Courier New" w:hAnsi="Courier New" w:cs="Courier New"/>
         </w:rPr>
+        <w:t xml:space="preserve"> </w:t>
+      </w:r>
+    </w:p>
+    <w:p>
+      <w:pPr>
+        <w:pStyle w:val="ListParagraph"/>
+        <w:rPr>
+          <w:rFonts w:ascii="Courier New" w:hAnsi="Courier New" w:cs="Courier New"/>
+        </w:rPr>
+      </w:pPr>
+      <w:r>
+        <w:rPr>
+          <w:rFonts w:ascii="Courier New" w:hAnsi="Courier New" w:cs="Courier New"/>
+        </w:rPr>
         <w:t xml:space="preserve">FROM </w:t>
       </w:r>
     </w:p>
@@ -2735,8 +3011,16 @@
         <w:rPr>
           <w:rFonts w:ascii="Courier New" w:hAnsi="Courier New" w:cs="Courier New"/>
         </w:rPr>
-        <w:t xml:space="preserve">    Iot</w:t>
-      </w:r>
+        <w:t xml:space="preserve">    </w:t>
+      </w:r>
+      <w:proofErr w:type="spellStart"/>
+      <w:r>
+        <w:rPr>
+          <w:rFonts w:ascii="Courier New" w:hAnsi="Courier New" w:cs="Courier New"/>
+        </w:rPr>
+        <w:t>Iot</w:t>
+      </w:r>
+      <w:proofErr w:type="spellEnd"/>
     </w:p>
     <w:p>
       <w:pPr>
@@ -3342,7 +3626,15 @@
         <w:t>Title</w:t>
       </w:r>
       <w:r>
-        <w:t xml:space="preserve"> and click Applay.</w:t>
+        <w:t xml:space="preserve"> and click </w:t>
+      </w:r>
+      <w:proofErr w:type="spellStart"/>
+      <w:r>
+        <w:t>Applay</w:t>
+      </w:r>
+      <w:proofErr w:type="spellEnd"/>
+      <w:r>
+        <w:t>.</w:t>
       </w:r>
     </w:p>
     <w:p>
@@ -3521,8 +3813,18 @@
         <w:t>Name</w:t>
       </w:r>
       <w:r>
-        <w:t xml:space="preserve">: powerbi, </w:t>
-      </w:r>
+        <w:t xml:space="preserve">: </w:t>
+      </w:r>
+      <w:proofErr w:type="spellStart"/>
+      <w:r>
+        <w:t>powerbi</w:t>
+      </w:r>
+      <w:proofErr w:type="spellEnd"/>
+      <w:r>
+        <w:t xml:space="preserve">, </w:t>
+      </w:r>
+      <w:proofErr w:type="spellStart"/>
+      <w:proofErr w:type="gramStart"/>
       <w:r>
         <w:rPr>
           <w:i/>
@@ -3533,7 +3835,12 @@
         <w:t>:</w:t>
       </w:r>
       <w:r>
-        <w:t>Service bus Queue</w:t>
+        <w:t>Service</w:t>
+      </w:r>
+      <w:proofErr w:type="spellEnd"/>
+      <w:proofErr w:type="gramEnd"/>
+      <w:r>
+        <w:t xml:space="preserve"> bus Queue</w:t>
       </w:r>
       <w:r>
         <w:t>.</w:t>
@@ -3672,7 +3979,15 @@
         <w:t xml:space="preserve"> seconds </w:t>
       </w:r>
       <w:r>
-        <w:t xml:space="preserve">and count number of messages. If everything is OK we should get </w:t>
+        <w:t xml:space="preserve">and count number of messages. If everything is </w:t>
+      </w:r>
+      <w:proofErr w:type="gramStart"/>
+      <w:r>
+        <w:t>OK</w:t>
+      </w:r>
+      <w:proofErr w:type="gramEnd"/>
+      <w:r>
+        <w:t xml:space="preserve"> we should get </w:t>
       </w:r>
       <w:r>
         <w:t>3</w:t>
@@ -3718,20 +4033,104 @@
         <w:rPr>
           <w:rFonts w:ascii="Courier New" w:hAnsi="Courier New" w:cs="Courier New"/>
         </w:rPr>
-        <w:t xml:space="preserve">SELECT System.TimeStamp AS WindowEnd, 'alert' as Message, IoTHub.ConnectionDeviceId as ComputerName, Count(*) as NumberOfMessages  </w:t>
-      </w:r>
-    </w:p>
-    <w:p>
-      <w:pPr>
-        <w:pStyle w:val="ListParagraph"/>
+        <w:t xml:space="preserve">SELECT </w:t>
+      </w:r>
+      <w:proofErr w:type="spellStart"/>
+      <w:r>
         <w:rPr>
           <w:rFonts w:ascii="Courier New" w:hAnsi="Courier New" w:cs="Courier New"/>
         </w:rPr>
-      </w:pPr>
+        <w:t>System.TimeStamp</w:t>
+      </w:r>
+      <w:proofErr w:type="spellEnd"/>
       <w:r>
         <w:rPr>
           <w:rFonts w:ascii="Courier New" w:hAnsi="Courier New" w:cs="Courier New"/>
         </w:rPr>
+        <w:t xml:space="preserve"> AS </w:t>
+      </w:r>
+      <w:proofErr w:type="spellStart"/>
+      <w:r>
+        <w:rPr>
+          <w:rFonts w:ascii="Courier New" w:hAnsi="Courier New" w:cs="Courier New"/>
+        </w:rPr>
+        <w:t>WindowEnd</w:t>
+      </w:r>
+      <w:proofErr w:type="spellEnd"/>
+      <w:r>
+        <w:rPr>
+          <w:rFonts w:ascii="Courier New" w:hAnsi="Courier New" w:cs="Courier New"/>
+        </w:rPr>
+        <w:t xml:space="preserve">, 'alert' as Message, </w:t>
+      </w:r>
+      <w:proofErr w:type="spellStart"/>
+      <w:r>
+        <w:rPr>
+          <w:rFonts w:ascii="Courier New" w:hAnsi="Courier New" w:cs="Courier New"/>
+        </w:rPr>
+        <w:t>IoTHub.ConnectionDeviceId</w:t>
+      </w:r>
+      <w:proofErr w:type="spellEnd"/>
+      <w:r>
+        <w:rPr>
+          <w:rFonts w:ascii="Courier New" w:hAnsi="Courier New" w:cs="Courier New"/>
+        </w:rPr>
+        <w:t xml:space="preserve"> as </w:t>
+      </w:r>
+      <w:proofErr w:type="spellStart"/>
+      <w:r>
+        <w:rPr>
+          <w:rFonts w:ascii="Courier New" w:hAnsi="Courier New" w:cs="Courier New"/>
+        </w:rPr>
+        <w:t>ComputerName</w:t>
+      </w:r>
+      <w:proofErr w:type="spellEnd"/>
+      <w:r>
+        <w:rPr>
+          <w:rFonts w:ascii="Courier New" w:hAnsi="Courier New" w:cs="Courier New"/>
+        </w:rPr>
+        <w:t xml:space="preserve">, </w:t>
+      </w:r>
+      <w:proofErr w:type="gramStart"/>
+      <w:r>
+        <w:rPr>
+          <w:rFonts w:ascii="Courier New" w:hAnsi="Courier New" w:cs="Courier New"/>
+        </w:rPr>
+        <w:t>Count(</w:t>
+      </w:r>
+      <w:proofErr w:type="gramEnd"/>
+      <w:r>
+        <w:rPr>
+          <w:rFonts w:ascii="Courier New" w:hAnsi="Courier New" w:cs="Courier New"/>
+        </w:rPr>
+        <w:t xml:space="preserve">*) as </w:t>
+      </w:r>
+      <w:proofErr w:type="spellStart"/>
+      <w:r>
+        <w:rPr>
+          <w:rFonts w:ascii="Courier New" w:hAnsi="Courier New" w:cs="Courier New"/>
+        </w:rPr>
+        <w:t>NumberOfMessages</w:t>
+      </w:r>
+      <w:proofErr w:type="spellEnd"/>
+      <w:r>
+        <w:rPr>
+          <w:rFonts w:ascii="Courier New" w:hAnsi="Courier New" w:cs="Courier New"/>
+        </w:rPr>
+        <w:t xml:space="preserve">  </w:t>
+      </w:r>
+    </w:p>
+    <w:p>
+      <w:pPr>
+        <w:pStyle w:val="ListParagraph"/>
+        <w:rPr>
+          <w:rFonts w:ascii="Courier New" w:hAnsi="Courier New" w:cs="Courier New"/>
+        </w:rPr>
+      </w:pPr>
+      <w:r>
+        <w:rPr>
+          <w:rFonts w:ascii="Courier New" w:hAnsi="Courier New" w:cs="Courier New"/>
+        </w:rPr>
         <w:t>INTO alert</w:t>
       </w:r>
     </w:p>
@@ -3746,36 +4145,72 @@
         <w:rPr>
           <w:rFonts w:ascii="Courier New" w:hAnsi="Courier New" w:cs="Courier New"/>
         </w:rPr>
-        <w:t>FROM iot</w:t>
-      </w:r>
-    </w:p>
-    <w:p>
-      <w:pPr>
-        <w:pStyle w:val="ListParagraph"/>
+        <w:t xml:space="preserve">FROM </w:t>
+      </w:r>
+      <w:proofErr w:type="spellStart"/>
+      <w:r>
         <w:rPr>
           <w:rFonts w:ascii="Courier New" w:hAnsi="Courier New" w:cs="Courier New"/>
         </w:rPr>
-      </w:pPr>
-      <w:r>
+        <w:t>iot</w:t>
+      </w:r>
+      <w:proofErr w:type="spellEnd"/>
+    </w:p>
+    <w:p>
+      <w:pPr>
+        <w:pStyle w:val="ListParagraph"/>
         <w:rPr>
           <w:rFonts w:ascii="Courier New" w:hAnsi="Courier New" w:cs="Courier New"/>
         </w:rPr>
+      </w:pPr>
+      <w:r>
+        <w:rPr>
+          <w:rFonts w:ascii="Courier New" w:hAnsi="Courier New" w:cs="Courier New"/>
+        </w:rPr>
         <w:lastRenderedPageBreak/>
-        <w:t>GROUP BY IoTHub.ConnectionDeviceId, HOPPINGWINDOW (second, 30, 15)</w:t>
-      </w:r>
-    </w:p>
-    <w:p>
-      <w:pPr>
-        <w:pStyle w:val="ListParagraph"/>
+        <w:t xml:space="preserve">GROUP BY </w:t>
+      </w:r>
+      <w:proofErr w:type="spellStart"/>
+      <w:r>
         <w:rPr>
           <w:rFonts w:ascii="Courier New" w:hAnsi="Courier New" w:cs="Courier New"/>
         </w:rPr>
-      </w:pPr>
+        <w:t>IoTHub.ConnectionDeviceId</w:t>
+      </w:r>
+      <w:proofErr w:type="spellEnd"/>
       <w:r>
         <w:rPr>
           <w:rFonts w:ascii="Courier New" w:hAnsi="Courier New" w:cs="Courier New"/>
         </w:rPr>
-        <w:t>HAVING Count(*) &lt; 20</w:t>
+        <w:t>, HOPPINGWINDOW (second, 30, 15)</w:t>
+      </w:r>
+    </w:p>
+    <w:p>
+      <w:pPr>
+        <w:pStyle w:val="ListParagraph"/>
+        <w:rPr>
+          <w:rFonts w:ascii="Courier New" w:hAnsi="Courier New" w:cs="Courier New"/>
+        </w:rPr>
+      </w:pPr>
+      <w:r>
+        <w:rPr>
+          <w:rFonts w:ascii="Courier New" w:hAnsi="Courier New" w:cs="Courier New"/>
+        </w:rPr>
+        <w:t xml:space="preserve">HAVING </w:t>
+      </w:r>
+      <w:proofErr w:type="gramStart"/>
+      <w:r>
+        <w:rPr>
+          <w:rFonts w:ascii="Courier New" w:hAnsi="Courier New" w:cs="Courier New"/>
+        </w:rPr>
+        <w:t>Count(</w:t>
+      </w:r>
+      <w:proofErr w:type="gramEnd"/>
+      <w:r>
+        <w:rPr>
+          <w:rFonts w:ascii="Courier New" w:hAnsi="Courier New" w:cs="Courier New"/>
+        </w:rPr>
+        <w:t>*) &lt; 20</w:t>
       </w:r>
     </w:p>
     <w:p/>
@@ -3912,7 +4347,15 @@
         </w:numPr>
       </w:pPr>
       <w:r>
-        <w:t>We will connect Servis Bus Queue containing error message from Stream Analytics with Outlook.</w:t>
+        <w:t xml:space="preserve">We will connect </w:t>
+      </w:r>
+      <w:proofErr w:type="spellStart"/>
+      <w:r>
+        <w:t>Servis</w:t>
+      </w:r>
+      <w:proofErr w:type="spellEnd"/>
+      <w:r>
+        <w:t xml:space="preserve"> Bus Queue containing error message from Stream Analytics with Outlook.</w:t>
       </w:r>
     </w:p>
     <w:p>
@@ -5432,6 +5875,95 @@
     </w:lvl>
   </w:abstractNum>
   <w:abstractNum w:abstractNumId="6" w15:restartNumberingAfterBreak="0">
+    <w:nsid w:val="328C6F6C"/>
+    <w:multiLevelType w:val="hybridMultilevel"/>
+    <w:tmpl w:val="275072E8"/>
+    <w:lvl w:ilvl="0" w:tplc="0409000F">
+      <w:start w:val="1"/>
+      <w:numFmt w:val="decimal"/>
+      <w:lvlText w:val="%1."/>
+      <w:lvlJc w:val="left"/>
+      <w:pPr>
+        <w:ind w:left="720" w:hanging="360"/>
+      </w:pPr>
+      <w:rPr>
+        <w:rFonts w:hint="default"/>
+      </w:rPr>
+    </w:lvl>
+    <w:lvl w:ilvl="1" w:tplc="04090019" w:tentative="1">
+      <w:start w:val="1"/>
+      <w:numFmt w:val="lowerLetter"/>
+      <w:lvlText w:val="%2."/>
+      <w:lvlJc w:val="left"/>
+      <w:pPr>
+        <w:ind w:left="1440" w:hanging="360"/>
+      </w:pPr>
+    </w:lvl>
+    <w:lvl w:ilvl="2" w:tplc="0409001B" w:tentative="1">
+      <w:start w:val="1"/>
+      <w:numFmt w:val="lowerRoman"/>
+      <w:lvlText w:val="%3."/>
+      <w:lvlJc w:val="right"/>
+      <w:pPr>
+        <w:ind w:left="2160" w:hanging="180"/>
+      </w:pPr>
+    </w:lvl>
+    <w:lvl w:ilvl="3" w:tplc="0409000F" w:tentative="1">
+      <w:start w:val="1"/>
+      <w:numFmt w:val="decimal"/>
+      <w:lvlText w:val="%4."/>
+      <w:lvlJc w:val="left"/>
+      <w:pPr>
+        <w:ind w:left="2880" w:hanging="360"/>
+      </w:pPr>
+    </w:lvl>
+    <w:lvl w:ilvl="4" w:tplc="04090019" w:tentative="1">
+      <w:start w:val="1"/>
+      <w:numFmt w:val="lowerLetter"/>
+      <w:lvlText w:val="%5."/>
+      <w:lvlJc w:val="left"/>
+      <w:pPr>
+        <w:ind w:left="3600" w:hanging="360"/>
+      </w:pPr>
+    </w:lvl>
+    <w:lvl w:ilvl="5" w:tplc="0409001B" w:tentative="1">
+      <w:start w:val="1"/>
+      <w:numFmt w:val="lowerRoman"/>
+      <w:lvlText w:val="%6."/>
+      <w:lvlJc w:val="right"/>
+      <w:pPr>
+        <w:ind w:left="4320" w:hanging="180"/>
+      </w:pPr>
+    </w:lvl>
+    <w:lvl w:ilvl="6" w:tplc="0409000F" w:tentative="1">
+      <w:start w:val="1"/>
+      <w:numFmt w:val="decimal"/>
+      <w:lvlText w:val="%7."/>
+      <w:lvlJc w:val="left"/>
+      <w:pPr>
+        <w:ind w:left="5040" w:hanging="360"/>
+      </w:pPr>
+    </w:lvl>
+    <w:lvl w:ilvl="7" w:tplc="04090019" w:tentative="1">
+      <w:start w:val="1"/>
+      <w:numFmt w:val="lowerLetter"/>
+      <w:lvlText w:val="%8."/>
+      <w:lvlJc w:val="left"/>
+      <w:pPr>
+        <w:ind w:left="5760" w:hanging="360"/>
+      </w:pPr>
+    </w:lvl>
+    <w:lvl w:ilvl="8" w:tplc="0409001B" w:tentative="1">
+      <w:start w:val="1"/>
+      <w:numFmt w:val="lowerRoman"/>
+      <w:lvlText w:val="%9."/>
+      <w:lvlJc w:val="right"/>
+      <w:pPr>
+        <w:ind w:left="6480" w:hanging="180"/>
+      </w:pPr>
+    </w:lvl>
+  </w:abstractNum>
+  <w:abstractNum w:abstractNumId="7" w15:restartNumberingAfterBreak="0">
     <w:nsid w:val="382B1174"/>
     <w:multiLevelType w:val="hybridMultilevel"/>
     <w:tmpl w:val="34CAAC84"/>
@@ -5520,7 +6052,7 @@
       </w:pPr>
     </w:lvl>
   </w:abstractNum>
-  <w:abstractNum w:abstractNumId="7" w15:restartNumberingAfterBreak="0">
+  <w:abstractNum w:abstractNumId="8" w15:restartNumberingAfterBreak="0">
     <w:nsid w:val="50F57ACB"/>
     <w:multiLevelType w:val="hybridMultilevel"/>
     <w:tmpl w:val="3904D806"/>
@@ -5633,7 +6165,7 @@
       </w:rPr>
     </w:lvl>
   </w:abstractNum>
-  <w:abstractNum w:abstractNumId="8" w15:restartNumberingAfterBreak="0">
+  <w:abstractNum w:abstractNumId="9" w15:restartNumberingAfterBreak="0">
     <w:nsid w:val="5C8E06A8"/>
     <w:multiLevelType w:val="hybridMultilevel"/>
     <w:tmpl w:val="EF6224CA"/>
@@ -5722,7 +6254,7 @@
       </w:pPr>
     </w:lvl>
   </w:abstractNum>
-  <w:abstractNum w:abstractNumId="9" w15:restartNumberingAfterBreak="0">
+  <w:abstractNum w:abstractNumId="10" w15:restartNumberingAfterBreak="0">
     <w:nsid w:val="5F2F53D9"/>
     <w:multiLevelType w:val="hybridMultilevel"/>
     <w:tmpl w:val="93BC2926"/>
@@ -5811,7 +6343,7 @@
       </w:pPr>
     </w:lvl>
   </w:abstractNum>
-  <w:abstractNum w:abstractNumId="10" w15:restartNumberingAfterBreak="0">
+  <w:abstractNum w:abstractNumId="11" w15:restartNumberingAfterBreak="0">
     <w:nsid w:val="6E3F40D7"/>
     <w:multiLevelType w:val="hybridMultilevel"/>
     <w:tmpl w:val="E090A718"/>
@@ -5900,7 +6432,7 @@
       </w:pPr>
     </w:lvl>
   </w:abstractNum>
-  <w:abstractNum w:abstractNumId="11" w15:restartNumberingAfterBreak="0">
+  <w:abstractNum w:abstractNumId="12" w15:restartNumberingAfterBreak="0">
     <w:nsid w:val="7541228A"/>
     <w:multiLevelType w:val="hybridMultilevel"/>
     <w:tmpl w:val="979A8C8E"/>
@@ -5989,7 +6521,7 @@
       </w:pPr>
     </w:lvl>
   </w:abstractNum>
-  <w:abstractNum w:abstractNumId="12" w15:restartNumberingAfterBreak="0">
+  <w:abstractNum w:abstractNumId="13" w15:restartNumberingAfterBreak="0">
     <w:nsid w:val="78731502"/>
     <w:multiLevelType w:val="hybridMultilevel"/>
     <w:tmpl w:val="5278371E"/>
@@ -6076,22 +6608,22 @@
     </w:lvl>
   </w:abstractNum>
   <w:num w:numId="1">
-    <w:abstractNumId w:val="9"/>
+    <w:abstractNumId w:val="10"/>
   </w:num>
   <w:num w:numId="2">
-    <w:abstractNumId w:val="8"/>
+    <w:abstractNumId w:val="9"/>
   </w:num>
   <w:num w:numId="3">
     <w:abstractNumId w:val="2"/>
   </w:num>
   <w:num w:numId="4">
-    <w:abstractNumId w:val="10"/>
+    <w:abstractNumId w:val="11"/>
   </w:num>
   <w:num w:numId="5">
     <w:abstractNumId w:val="1"/>
   </w:num>
   <w:num w:numId="6">
-    <w:abstractNumId w:val="6"/>
+    <w:abstractNumId w:val="7"/>
   </w:num>
   <w:num w:numId="7">
     <w:abstractNumId w:val="4"/>
@@ -6103,16 +6635,19 @@
     <w:abstractNumId w:val="3"/>
   </w:num>
   <w:num w:numId="10">
-    <w:abstractNumId w:val="11"/>
+    <w:abstractNumId w:val="12"/>
   </w:num>
   <w:num w:numId="11">
     <w:abstractNumId w:val="5"/>
   </w:num>
   <w:num w:numId="12">
-    <w:abstractNumId w:val="7"/>
+    <w:abstractNumId w:val="8"/>
   </w:num>
   <w:num w:numId="13">
-    <w:abstractNumId w:val="12"/>
+    <w:abstractNumId w:val="13"/>
+  </w:num>
+  <w:num w:numId="14">
+    <w:abstractNumId w:val="6"/>
   </w:num>
 </w:numbering>
 </file>
@@ -7038,7 +7573,7 @@
 </file>
 
 <file path=customXml/itemProps1.xml><?xml version="1.0" encoding="utf-8"?>
-<ds:datastoreItem xmlns:ds="http://schemas.openxmlformats.org/officeDocument/2006/customXml" ds:itemID="{2A89A015-DBB2-4675-A14F-9411BEB1C2BE}">
+<ds:datastoreItem xmlns:ds="http://schemas.openxmlformats.org/officeDocument/2006/customXml" ds:itemID="{7DAC14E4-2585-4E8C-BA53-14A12FF3C451}">
   <ds:schemaRefs>
     <ds:schemaRef ds:uri="http://schemas.openxmlformats.org/officeDocument/2006/bibliography"/>
   </ds:schemaRefs>

</xml_diff>